<commit_message>
Update Network Infrastructure Report.docx
</commit_message>
<xml_diff>
--- a/Network Infrastructure Report.docx
+++ b/Network Infrastructure Report.docx
@@ -653,7 +653,7 @@
           <w:r>
             <w:fldChar w:fldCharType="separate"/>
           </w:r>
-          <w:hyperlink w:anchor="_Toc40208313" w:history="1">
+          <w:hyperlink w:anchor="_Toc40281557" w:history="1">
             <w:r>
               <w:rPr>
                 <w:rStyle w:val="Hyperlink"/>
@@ -680,7 +680,7 @@
                 <w:noProof/>
                 <w:webHidden/>
               </w:rPr>
-              <w:instrText xml:space="preserve"> PAGEREF _Toc40208313 \h </w:instrText>
+              <w:instrText xml:space="preserve"> PAGEREF _Toc40281557 \h </w:instrText>
             </w:r>
             <w:r>
               <w:rPr>
@@ -724,7 +724,7 @@
               <w:lang w:eastAsia="en-GB"/>
             </w:rPr>
           </w:pPr>
-          <w:hyperlink w:anchor="_Toc40208314" w:history="1">
+          <w:hyperlink w:anchor="_Toc40281558" w:history="1">
             <w:r>
               <w:rPr>
                 <w:rStyle w:val="Hyperlink"/>
@@ -751,7 +751,7 @@
                 <w:noProof/>
                 <w:webHidden/>
               </w:rPr>
-              <w:instrText xml:space="preserve"> PAGEREF _Toc40208314 \h </w:instrText>
+              <w:instrText xml:space="preserve"> PAGEREF _Toc40281558 \h </w:instrText>
             </w:r>
             <w:r>
               <w:rPr>
@@ -795,7 +795,7 @@
               <w:lang w:eastAsia="en-GB"/>
             </w:rPr>
           </w:pPr>
-          <w:hyperlink w:anchor="_Toc40208315" w:history="1">
+          <w:hyperlink w:anchor="_Toc40281559" w:history="1">
             <w:r>
               <w:rPr>
                 <w:rStyle w:val="Hyperlink"/>
@@ -822,7 +822,7 @@
                 <w:noProof/>
                 <w:webHidden/>
               </w:rPr>
-              <w:instrText xml:space="preserve"> PAGEREF _Toc40208315 \h </w:instrText>
+              <w:instrText xml:space="preserve"> PAGEREF _Toc40281559 \h </w:instrText>
             </w:r>
             <w:r>
               <w:rPr>
@@ -866,7 +866,7 @@
               <w:lang w:eastAsia="en-GB"/>
             </w:rPr>
           </w:pPr>
-          <w:hyperlink w:anchor="_Toc40208316" w:history="1">
+          <w:hyperlink w:anchor="_Toc40281560" w:history="1">
             <w:r>
               <w:rPr>
                 <w:rStyle w:val="Hyperlink"/>
@@ -893,7 +893,7 @@
                 <w:noProof/>
                 <w:webHidden/>
               </w:rPr>
-              <w:instrText xml:space="preserve"> PAGEREF _Toc40208316 \h </w:instrText>
+              <w:instrText xml:space="preserve"> PAGEREF _Toc40281560 \h </w:instrText>
             </w:r>
             <w:r>
               <w:rPr>
@@ -937,7 +937,7 @@
               <w:lang w:eastAsia="en-GB"/>
             </w:rPr>
           </w:pPr>
-          <w:hyperlink w:anchor="_Toc40208317" w:history="1">
+          <w:hyperlink w:anchor="_Toc40281561" w:history="1">
             <w:r>
               <w:rPr>
                 <w:rStyle w:val="Hyperlink"/>
@@ -964,7 +964,7 @@
                 <w:noProof/>
                 <w:webHidden/>
               </w:rPr>
-              <w:instrText xml:space="preserve"> PAGEREF _Toc40208317 \h </w:instrText>
+              <w:instrText xml:space="preserve"> PAGEREF _Toc40281561 \h </w:instrText>
             </w:r>
             <w:r>
               <w:rPr>
@@ -1008,7 +1008,7 @@
               <w:lang w:eastAsia="en-GB"/>
             </w:rPr>
           </w:pPr>
-          <w:hyperlink w:anchor="_Toc40208318" w:history="1">
+          <w:hyperlink w:anchor="_Toc40281562" w:history="1">
             <w:r>
               <w:rPr>
                 <w:rStyle w:val="Hyperlink"/>
@@ -1035,7 +1035,7 @@
                 <w:noProof/>
                 <w:webHidden/>
               </w:rPr>
-              <w:instrText xml:space="preserve"> PAGEREF _Toc40208318 \h </w:instrText>
+              <w:instrText xml:space="preserve"> PAGEREF _Toc40281562 \h </w:instrText>
             </w:r>
             <w:r>
               <w:rPr>
@@ -1079,7 +1079,7 @@
               <w:lang w:eastAsia="en-GB"/>
             </w:rPr>
           </w:pPr>
-          <w:hyperlink w:anchor="_Toc40208319" w:history="1">
+          <w:hyperlink w:anchor="_Toc40281563" w:history="1">
             <w:r>
               <w:rPr>
                 <w:rStyle w:val="Hyperlink"/>
@@ -1106,7 +1106,7 @@
                 <w:noProof/>
                 <w:webHidden/>
               </w:rPr>
-              <w:instrText xml:space="preserve"> PAGEREF _Toc40208319 \h </w:instrText>
+              <w:instrText xml:space="preserve"> PAGEREF _Toc40281563 \h </w:instrText>
             </w:r>
             <w:r>
               <w:rPr>
@@ -1150,7 +1150,7 @@
               <w:lang w:eastAsia="en-GB"/>
             </w:rPr>
           </w:pPr>
-          <w:hyperlink w:anchor="_Toc40208320" w:history="1">
+          <w:hyperlink w:anchor="_Toc40281564" w:history="1">
             <w:r>
               <w:rPr>
                 <w:rStyle w:val="Hyperlink"/>
@@ -1177,7 +1177,7 @@
                 <w:noProof/>
                 <w:webHidden/>
               </w:rPr>
-              <w:instrText xml:space="preserve"> PAGEREF _Toc40208320 \h </w:instrText>
+              <w:instrText xml:space="preserve"> PAGEREF _Toc40281564 \h </w:instrText>
             </w:r>
             <w:r>
               <w:rPr>
@@ -1221,7 +1221,7 @@
               <w:lang w:eastAsia="en-GB"/>
             </w:rPr>
           </w:pPr>
-          <w:hyperlink w:anchor="_Toc40208321" w:history="1">
+          <w:hyperlink w:anchor="_Toc40281565" w:history="1">
             <w:r>
               <w:rPr>
                 <w:rStyle w:val="Hyperlink"/>
@@ -1248,7 +1248,7 @@
                 <w:noProof/>
                 <w:webHidden/>
               </w:rPr>
-              <w:instrText xml:space="preserve"> PAGEREF _Toc40208321 \h </w:instrText>
+              <w:instrText xml:space="preserve"> PAGEREF _Toc40281565 \h </w:instrText>
             </w:r>
             <w:r>
               <w:rPr>
@@ -1292,7 +1292,7 @@
               <w:lang w:eastAsia="en-GB"/>
             </w:rPr>
           </w:pPr>
-          <w:hyperlink w:anchor="_Toc40208322" w:history="1">
+          <w:hyperlink w:anchor="_Toc40281566" w:history="1">
             <w:r>
               <w:rPr>
                 <w:rStyle w:val="Hyperlink"/>
@@ -1319,7 +1319,7 @@
                 <w:noProof/>
                 <w:webHidden/>
               </w:rPr>
-              <w:instrText xml:space="preserve"> PAGEREF _Toc40208322 \h </w:instrText>
+              <w:instrText xml:space="preserve"> PAGEREF _Toc40281566 \h </w:instrText>
             </w:r>
             <w:r>
               <w:rPr>
@@ -1363,7 +1363,7 @@
               <w:lang w:eastAsia="en-GB"/>
             </w:rPr>
           </w:pPr>
-          <w:hyperlink w:anchor="_Toc40208323" w:history="1">
+          <w:hyperlink w:anchor="_Toc40281567" w:history="1">
             <w:r>
               <w:rPr>
                 <w:rStyle w:val="Hyperlink"/>
@@ -1390,7 +1390,7 @@
                 <w:noProof/>
                 <w:webHidden/>
               </w:rPr>
-              <w:instrText xml:space="preserve"> PAGEREF _Toc40208323 \h </w:instrText>
+              <w:instrText xml:space="preserve"> PAGEREF _Toc40281567 \h </w:instrText>
             </w:r>
             <w:r>
               <w:rPr>
@@ -1434,7 +1434,7 @@
               <w:lang w:eastAsia="en-GB"/>
             </w:rPr>
           </w:pPr>
-          <w:hyperlink w:anchor="_Toc40208324" w:history="1">
+          <w:hyperlink w:anchor="_Toc40281568" w:history="1">
             <w:r>
               <w:rPr>
                 <w:rStyle w:val="Hyperlink"/>
@@ -1461,7 +1461,7 @@
                 <w:noProof/>
                 <w:webHidden/>
               </w:rPr>
-              <w:instrText xml:space="preserve"> PAGEREF _Toc40208324 \h </w:instrText>
+              <w:instrText xml:space="preserve"> PAGEREF _Toc40281568 \h </w:instrText>
             </w:r>
             <w:r>
               <w:rPr>
@@ -1505,7 +1505,7 @@
               <w:lang w:eastAsia="en-GB"/>
             </w:rPr>
           </w:pPr>
-          <w:hyperlink w:anchor="_Toc40208325" w:history="1">
+          <w:hyperlink w:anchor="_Toc40281569" w:history="1">
             <w:r>
               <w:rPr>
                 <w:rStyle w:val="Hyperlink"/>
@@ -1532,7 +1532,7 @@
                 <w:noProof/>
                 <w:webHidden/>
               </w:rPr>
-              <w:instrText xml:space="preserve"> PAGEREF _Toc40208325 \h </w:instrText>
+              <w:instrText xml:space="preserve"> PAGEREF _Toc40281569 \h </w:instrText>
             </w:r>
             <w:r>
               <w:rPr>
@@ -1576,7 +1576,7 @@
               <w:lang w:eastAsia="en-GB"/>
             </w:rPr>
           </w:pPr>
-          <w:hyperlink w:anchor="_Toc40208326" w:history="1">
+          <w:hyperlink w:anchor="_Toc40281570" w:history="1">
             <w:r>
               <w:rPr>
                 <w:rStyle w:val="Hyperlink"/>
@@ -1603,7 +1603,7 @@
                 <w:noProof/>
                 <w:webHidden/>
               </w:rPr>
-              <w:instrText xml:space="preserve"> PAGEREF _Toc40208326 \h </w:instrText>
+              <w:instrText xml:space="preserve"> PAGEREF _Toc40281570 \h </w:instrText>
             </w:r>
             <w:r>
               <w:rPr>
@@ -1647,7 +1647,7 @@
               <w:lang w:eastAsia="en-GB"/>
             </w:rPr>
           </w:pPr>
-          <w:hyperlink w:anchor="_Toc40208327" w:history="1">
+          <w:hyperlink w:anchor="_Toc40281571" w:history="1">
             <w:r>
               <w:rPr>
                 <w:rStyle w:val="Hyperlink"/>
@@ -1674,7 +1674,7 @@
                 <w:noProof/>
                 <w:webHidden/>
               </w:rPr>
-              <w:instrText xml:space="preserve"> PAGEREF _Toc40208327 \h </w:instrText>
+              <w:instrText xml:space="preserve"> PAGEREF _Toc40281571 \h </w:instrText>
             </w:r>
             <w:r>
               <w:rPr>
@@ -1718,7 +1718,7 @@
               <w:lang w:eastAsia="en-GB"/>
             </w:rPr>
           </w:pPr>
-          <w:hyperlink w:anchor="_Toc40208328" w:history="1">
+          <w:hyperlink w:anchor="_Toc40281572" w:history="1">
             <w:r>
               <w:rPr>
                 <w:rStyle w:val="Hyperlink"/>
@@ -1745,7 +1745,7 @@
                 <w:noProof/>
                 <w:webHidden/>
               </w:rPr>
-              <w:instrText xml:space="preserve"> PAGEREF _Toc40208328 \h </w:instrText>
+              <w:instrText xml:space="preserve"> PAGEREF _Toc40281572 \h </w:instrText>
             </w:r>
             <w:r>
               <w:rPr>
@@ -1789,7 +1789,7 @@
               <w:lang w:eastAsia="en-GB"/>
             </w:rPr>
           </w:pPr>
-          <w:hyperlink w:anchor="_Toc40208329" w:history="1">
+          <w:hyperlink w:anchor="_Toc40281573" w:history="1">
             <w:r>
               <w:rPr>
                 <w:rStyle w:val="Hyperlink"/>
@@ -1816,7 +1816,7 @@
                 <w:noProof/>
                 <w:webHidden/>
               </w:rPr>
-              <w:instrText xml:space="preserve"> PAGEREF _Toc40208329 \h </w:instrText>
+              <w:instrText xml:space="preserve"> PAGEREF _Toc40281573 \h </w:instrText>
             </w:r>
             <w:r>
               <w:rPr>
@@ -1860,7 +1860,7 @@
               <w:lang w:eastAsia="en-GB"/>
             </w:rPr>
           </w:pPr>
-          <w:hyperlink w:anchor="_Toc40208330" w:history="1">
+          <w:hyperlink w:anchor="_Toc40281574" w:history="1">
             <w:r>
               <w:rPr>
                 <w:rStyle w:val="Hyperlink"/>
@@ -1887,7 +1887,7 @@
                 <w:noProof/>
                 <w:webHidden/>
               </w:rPr>
-              <w:instrText xml:space="preserve"> PAGEREF _Toc40208330 \h </w:instrText>
+              <w:instrText xml:space="preserve"> PAGEREF _Toc40281574 \h </w:instrText>
             </w:r>
             <w:r>
               <w:rPr>
@@ -1907,7 +1907,7 @@
                 <w:noProof/>
                 <w:webHidden/>
               </w:rPr>
-              <w:t>9</w:t>
+              <w:t>10</w:t>
             </w:r>
             <w:r>
               <w:rPr>
@@ -1931,7 +1931,7 @@
               <w:lang w:eastAsia="en-GB"/>
             </w:rPr>
           </w:pPr>
-          <w:hyperlink w:anchor="_Toc40208331" w:history="1">
+          <w:hyperlink w:anchor="_Toc40281575" w:history="1">
             <w:r>
               <w:rPr>
                 <w:rStyle w:val="Hyperlink"/>
@@ -1958,7 +1958,7 @@
                 <w:noProof/>
                 <w:webHidden/>
               </w:rPr>
-              <w:instrText xml:space="preserve"> PAGEREF _Toc40208331 \h </w:instrText>
+              <w:instrText xml:space="preserve"> PAGEREF _Toc40281575 \h </w:instrText>
             </w:r>
             <w:r>
               <w:rPr>
@@ -1978,7 +1978,7 @@
                 <w:noProof/>
                 <w:webHidden/>
               </w:rPr>
-              <w:t>10</w:t>
+              <w:t>11</w:t>
             </w:r>
             <w:r>
               <w:rPr>
@@ -2002,7 +2002,7 @@
               <w:lang w:eastAsia="en-GB"/>
             </w:rPr>
           </w:pPr>
-          <w:hyperlink w:anchor="_Toc40208332" w:history="1">
+          <w:hyperlink w:anchor="_Toc40281576" w:history="1">
             <w:r>
               <w:rPr>
                 <w:rStyle w:val="Hyperlink"/>
@@ -2029,7 +2029,7 @@
                 <w:noProof/>
                 <w:webHidden/>
               </w:rPr>
-              <w:instrText xml:space="preserve"> PAGEREF _Toc40208332 \h </w:instrText>
+              <w:instrText xml:space="preserve"> PAGEREF _Toc40281576 \h </w:instrText>
             </w:r>
             <w:r>
               <w:rPr>
@@ -2049,7 +2049,7 @@
                 <w:noProof/>
                 <w:webHidden/>
               </w:rPr>
-              <w:t>11</w:t>
+              <w:t>12</w:t>
             </w:r>
             <w:r>
               <w:rPr>
@@ -2073,7 +2073,7 @@
               <w:lang w:eastAsia="en-GB"/>
             </w:rPr>
           </w:pPr>
-          <w:hyperlink w:anchor="_Toc40208333" w:history="1">
+          <w:hyperlink w:anchor="_Toc40281577" w:history="1">
             <w:r>
               <w:rPr>
                 <w:rStyle w:val="Hyperlink"/>
@@ -2100,7 +2100,7 @@
                 <w:noProof/>
                 <w:webHidden/>
               </w:rPr>
-              <w:instrText xml:space="preserve"> PAGEREF _Toc40208333 \h </w:instrText>
+              <w:instrText xml:space="preserve"> PAGEREF _Toc40281577 \h </w:instrText>
             </w:r>
             <w:r>
               <w:rPr>
@@ -2120,7 +2120,7 @@
                 <w:noProof/>
                 <w:webHidden/>
               </w:rPr>
-              <w:t>12</w:t>
+              <w:t>13</w:t>
             </w:r>
             <w:r>
               <w:rPr>
@@ -2144,7 +2144,7 @@
               <w:lang w:eastAsia="en-GB"/>
             </w:rPr>
           </w:pPr>
-          <w:hyperlink w:anchor="_Toc40208334" w:history="1">
+          <w:hyperlink w:anchor="_Toc40281578" w:history="1">
             <w:r>
               <w:rPr>
                 <w:rStyle w:val="Hyperlink"/>
@@ -2171,7 +2171,7 @@
                 <w:noProof/>
                 <w:webHidden/>
               </w:rPr>
-              <w:instrText xml:space="preserve"> PAGEREF _Toc40208334 \h </w:instrText>
+              <w:instrText xml:space="preserve"> PAGEREF _Toc40281578 \h </w:instrText>
             </w:r>
             <w:r>
               <w:rPr>
@@ -2191,7 +2191,7 @@
                 <w:noProof/>
                 <w:webHidden/>
               </w:rPr>
-              <w:t>13</w:t>
+              <w:t>14</w:t>
             </w:r>
             <w:r>
               <w:rPr>
@@ -2215,7 +2215,7 @@
               <w:lang w:eastAsia="en-GB"/>
             </w:rPr>
           </w:pPr>
-          <w:hyperlink w:anchor="_Toc40208335" w:history="1">
+          <w:hyperlink w:anchor="_Toc40281579" w:history="1">
             <w:r>
               <w:rPr>
                 <w:rStyle w:val="Hyperlink"/>
@@ -2242,7 +2242,7 @@
                 <w:noProof/>
                 <w:webHidden/>
               </w:rPr>
-              <w:instrText xml:space="preserve"> PAGEREF _Toc40208335 \h </w:instrText>
+              <w:instrText xml:space="preserve"> PAGEREF _Toc40281579 \h </w:instrText>
             </w:r>
             <w:r>
               <w:rPr>
@@ -2262,7 +2262,7 @@
                 <w:noProof/>
                 <w:webHidden/>
               </w:rPr>
-              <w:t>14</w:t>
+              <w:t>15</w:t>
             </w:r>
             <w:r>
               <w:rPr>
@@ -2286,7 +2286,7 @@
               <w:lang w:eastAsia="en-GB"/>
             </w:rPr>
           </w:pPr>
-          <w:hyperlink w:anchor="_Toc40208336" w:history="1">
+          <w:hyperlink w:anchor="_Toc40281580" w:history="1">
             <w:r>
               <w:rPr>
                 <w:rStyle w:val="Hyperlink"/>
@@ -2313,7 +2313,7 @@
                 <w:noProof/>
                 <w:webHidden/>
               </w:rPr>
-              <w:instrText xml:space="preserve"> PAGEREF _Toc40208336 \h </w:instrText>
+              <w:instrText xml:space="preserve"> PAGEREF _Toc40281580 \h </w:instrText>
             </w:r>
             <w:r>
               <w:rPr>
@@ -2333,7 +2333,7 @@
                 <w:noProof/>
                 <w:webHidden/>
               </w:rPr>
-              <w:t>15</w:t>
+              <w:t>16</w:t>
             </w:r>
             <w:r>
               <w:rPr>
@@ -2357,7 +2357,7 @@
               <w:lang w:eastAsia="en-GB"/>
             </w:rPr>
           </w:pPr>
-          <w:hyperlink w:anchor="_Toc40208337" w:history="1">
+          <w:hyperlink w:anchor="_Toc40281581" w:history="1">
             <w:r>
               <w:rPr>
                 <w:rStyle w:val="Hyperlink"/>
@@ -2384,7 +2384,7 @@
                 <w:noProof/>
                 <w:webHidden/>
               </w:rPr>
-              <w:instrText xml:space="preserve"> PAGEREF _Toc40208337 \h </w:instrText>
+              <w:instrText xml:space="preserve"> PAGEREF _Toc40281581 \h </w:instrText>
             </w:r>
             <w:r>
               <w:rPr>
@@ -2404,7 +2404,7 @@
                 <w:noProof/>
                 <w:webHidden/>
               </w:rPr>
-              <w:t>15</w:t>
+              <w:t>16</w:t>
             </w:r>
             <w:r>
               <w:rPr>
@@ -2428,7 +2428,7 @@
               <w:lang w:eastAsia="en-GB"/>
             </w:rPr>
           </w:pPr>
-          <w:hyperlink w:anchor="_Toc40208338" w:history="1">
+          <w:hyperlink w:anchor="_Toc40281582" w:history="1">
             <w:r>
               <w:rPr>
                 <w:rStyle w:val="Hyperlink"/>
@@ -2455,7 +2455,7 @@
                 <w:noProof/>
                 <w:webHidden/>
               </w:rPr>
-              <w:instrText xml:space="preserve"> PAGEREF _Toc40208338 \h </w:instrText>
+              <w:instrText xml:space="preserve"> PAGEREF _Toc40281582 \h </w:instrText>
             </w:r>
             <w:r>
               <w:rPr>
@@ -2475,7 +2475,7 @@
                 <w:noProof/>
                 <w:webHidden/>
               </w:rPr>
-              <w:t>15</w:t>
+              <w:t>16</w:t>
             </w:r>
             <w:r>
               <w:rPr>
@@ -2499,7 +2499,7 @@
               <w:lang w:eastAsia="en-GB"/>
             </w:rPr>
           </w:pPr>
-          <w:hyperlink w:anchor="_Toc40208339" w:history="1">
+          <w:hyperlink w:anchor="_Toc40281583" w:history="1">
             <w:r>
               <w:rPr>
                 <w:rStyle w:val="Hyperlink"/>
@@ -2526,7 +2526,7 @@
                 <w:noProof/>
                 <w:webHidden/>
               </w:rPr>
-              <w:instrText xml:space="preserve"> PAGEREF _Toc40208339 \h </w:instrText>
+              <w:instrText xml:space="preserve"> PAGEREF _Toc40281583 \h </w:instrText>
             </w:r>
             <w:r>
               <w:rPr>
@@ -2546,7 +2546,7 @@
                 <w:noProof/>
                 <w:webHidden/>
               </w:rPr>
-              <w:t>16</w:t>
+              <w:t>17</w:t>
             </w:r>
             <w:r>
               <w:rPr>
@@ -2570,7 +2570,7 @@
               <w:lang w:eastAsia="en-GB"/>
             </w:rPr>
           </w:pPr>
-          <w:hyperlink w:anchor="_Toc40208340" w:history="1">
+          <w:hyperlink w:anchor="_Toc40281584" w:history="1">
             <w:r>
               <w:rPr>
                 <w:rStyle w:val="Hyperlink"/>
@@ -2597,7 +2597,7 @@
                 <w:noProof/>
                 <w:webHidden/>
               </w:rPr>
-              <w:instrText xml:space="preserve"> PAGEREF _Toc40208340 \h </w:instrText>
+              <w:instrText xml:space="preserve"> PAGEREF _Toc40281584 \h </w:instrText>
             </w:r>
             <w:r>
               <w:rPr>
@@ -2617,7 +2617,7 @@
                 <w:noProof/>
                 <w:webHidden/>
               </w:rPr>
-              <w:t>16</w:t>
+              <w:t>17</w:t>
             </w:r>
             <w:r>
               <w:rPr>
@@ -2641,7 +2641,7 @@
               <w:lang w:eastAsia="en-GB"/>
             </w:rPr>
           </w:pPr>
-          <w:hyperlink w:anchor="_Toc40208341" w:history="1">
+          <w:hyperlink w:anchor="_Toc40281585" w:history="1">
             <w:r>
               <w:rPr>
                 <w:rStyle w:val="Hyperlink"/>
@@ -2668,7 +2668,7 @@
                 <w:noProof/>
                 <w:webHidden/>
               </w:rPr>
-              <w:instrText xml:space="preserve"> PAGEREF _Toc40208341 \h </w:instrText>
+              <w:instrText xml:space="preserve"> PAGEREF _Toc40281585 \h </w:instrText>
             </w:r>
             <w:r>
               <w:rPr>
@@ -2688,7 +2688,7 @@
                 <w:noProof/>
                 <w:webHidden/>
               </w:rPr>
-              <w:t>17</w:t>
+              <w:t>18</w:t>
             </w:r>
             <w:r>
               <w:rPr>
@@ -2712,7 +2712,7 @@
               <w:lang w:eastAsia="en-GB"/>
             </w:rPr>
           </w:pPr>
-          <w:hyperlink w:anchor="_Toc40208342" w:history="1">
+          <w:hyperlink w:anchor="_Toc40281586" w:history="1">
             <w:r>
               <w:rPr>
                 <w:rStyle w:val="Hyperlink"/>
@@ -2739,7 +2739,7 @@
                 <w:noProof/>
                 <w:webHidden/>
               </w:rPr>
-              <w:instrText xml:space="preserve"> PAGEREF _Toc40208342 \h </w:instrText>
+              <w:instrText xml:space="preserve"> PAGEREF _Toc40281586 \h </w:instrText>
             </w:r>
             <w:r>
               <w:rPr>
@@ -2783,7 +2783,7 @@
               <w:lang w:eastAsia="en-GB"/>
             </w:rPr>
           </w:pPr>
-          <w:hyperlink w:anchor="_Toc40208343" w:history="1">
+          <w:hyperlink w:anchor="_Toc40281587" w:history="1">
             <w:r>
               <w:rPr>
                 <w:rStyle w:val="Hyperlink"/>
@@ -2810,7 +2810,7 @@
                 <w:noProof/>
                 <w:webHidden/>
               </w:rPr>
-              <w:instrText xml:space="preserve"> PAGEREF _Toc40208343 \h </w:instrText>
+              <w:instrText xml:space="preserve"> PAGEREF _Toc40281587 \h </w:instrText>
             </w:r>
             <w:r>
               <w:rPr>
@@ -2854,7 +2854,7 @@
               <w:lang w:eastAsia="en-GB"/>
             </w:rPr>
           </w:pPr>
-          <w:hyperlink w:anchor="_Toc40208344" w:history="1">
+          <w:hyperlink w:anchor="_Toc40281588" w:history="1">
             <w:r>
               <w:rPr>
                 <w:rStyle w:val="Hyperlink"/>
@@ -2881,7 +2881,7 @@
                 <w:noProof/>
                 <w:webHidden/>
               </w:rPr>
-              <w:instrText xml:space="preserve"> PAGEREF _Toc40208344 \h </w:instrText>
+              <w:instrText xml:space="preserve"> PAGEREF _Toc40281588 \h </w:instrText>
             </w:r>
             <w:r>
               <w:rPr>
@@ -2933,7 +2933,7 @@
       <w:pPr>
         <w:pStyle w:val="Heading1"/>
       </w:pPr>
-      <w:bookmarkStart w:id="0" w:name="_Toc40208313"/>
+      <w:bookmarkStart w:id="0" w:name="_Toc40281557"/>
       <w:r>
         <w:lastRenderedPageBreak/>
         <w:t>Problem Context</w:t>
@@ -2977,7 +2977,7 @@
       <w:pPr>
         <w:pStyle w:val="Heading1"/>
       </w:pPr>
-      <w:bookmarkStart w:id="1" w:name="_Toc40208314"/>
+      <w:bookmarkStart w:id="1" w:name="_Toc40281558"/>
       <w:r>
         <w:lastRenderedPageBreak/>
         <w:t>Solution</w:t>
@@ -2988,7 +2988,7 @@
       <w:pPr>
         <w:pStyle w:val="Heading2"/>
       </w:pPr>
-      <w:bookmarkStart w:id="2" w:name="_Toc40208315"/>
+      <w:bookmarkStart w:id="2" w:name="_Toc40281559"/>
       <w:r>
         <w:t>Three Layer Network Design</w:t>
       </w:r>
@@ -3009,7 +3009,7 @@
       <w:pPr>
         <w:pStyle w:val="Heading2"/>
       </w:pPr>
-      <w:bookmarkStart w:id="3" w:name="_Toc40208316"/>
+      <w:bookmarkStart w:id="3" w:name="_Toc40281560"/>
       <w:r>
         <w:t>Splitting up the network using VLANs</w:t>
       </w:r>
@@ -3146,7 +3146,7 @@
       <w:pPr>
         <w:pStyle w:val="Heading2"/>
       </w:pPr>
-      <w:bookmarkStart w:id="4" w:name="_Toc40208317"/>
+      <w:bookmarkStart w:id="4" w:name="_Toc40281561"/>
       <w:r>
         <w:t>Building Network Topology</w:t>
       </w:r>
@@ -3203,7 +3203,7 @@
       <w:pPr>
         <w:pStyle w:val="Heading2"/>
       </w:pPr>
-      <w:bookmarkStart w:id="5" w:name="_Toc40208318"/>
+      <w:bookmarkStart w:id="5" w:name="_Toc40281562"/>
       <w:r>
         <w:t>Wireless</w:t>
       </w:r>
@@ -3232,7 +3232,7 @@
       <w:pPr>
         <w:pStyle w:val="Heading2"/>
       </w:pPr>
-      <w:bookmarkStart w:id="6" w:name="_Toc40208319"/>
+      <w:bookmarkStart w:id="6" w:name="_Toc40281563"/>
       <w:r>
         <w:t>Building Considerations</w:t>
       </w:r>
@@ -3255,7 +3255,7 @@
       <w:pPr>
         <w:pStyle w:val="Heading1"/>
       </w:pPr>
-      <w:bookmarkStart w:id="7" w:name="_Toc40208320"/>
+      <w:bookmarkStart w:id="7" w:name="_Toc40281564"/>
       <w:r>
         <w:t>Deployment</w:t>
       </w:r>
@@ -3265,7 +3265,7 @@
       <w:pPr>
         <w:pStyle w:val="Heading2"/>
       </w:pPr>
-      <w:bookmarkStart w:id="8" w:name="_Toc40208321"/>
+      <w:bookmarkStart w:id="8" w:name="_Toc40281565"/>
       <w:r>
         <w:t>Throughput</w:t>
       </w:r>
@@ -3296,7 +3296,7 @@
       <w:pPr>
         <w:pStyle w:val="Heading2"/>
       </w:pPr>
-      <w:bookmarkStart w:id="9" w:name="_Toc40208322"/>
+      <w:bookmarkStart w:id="9" w:name="_Toc40281566"/>
       <w:r>
         <w:t>Switches</w:t>
       </w:r>
@@ -3338,7 +3338,13 @@
         </w:sdtContent>
       </w:sdt>
       <w:r>
-        <w:t xml:space="preserve">. Although this may not be a problem if the device is cared for and used correctly.  The initial plan for this was to go purely with Unifi but they do not offer a switch with high enough throughput to deliver 10Gbit through the network so other companies would have to be outsourced to deliver this throughput to the 1Gbit Unifi switches. </w:t>
+        <w:t xml:space="preserve">. Although this may not be a problem if the device is cared for and used correctly.  The initial plan for this was to go purely with Unifi but they do not offer a switch </w:t>
+      </w:r>
+      <w:r>
+        <w:t>with VACLs that have a</w:t>
+      </w:r>
+      <w:r>
+        <w:t xml:space="preserve"> high enough throughput to deliver 10Gbit through the network so other companies would have to be outsourced to deliver this throughput to the 1Gbit Unifi switches. </w:t>
       </w:r>
     </w:p>
     <w:p>
@@ -3408,7 +3414,7 @@
       <w:pPr>
         <w:pStyle w:val="Heading2"/>
       </w:pPr>
-      <w:bookmarkStart w:id="10" w:name="_Toc40208323"/>
+      <w:bookmarkStart w:id="10" w:name="_Toc40281567"/>
       <w:r>
         <w:t>Access Points &amp; Controller</w:t>
       </w:r>
@@ -3494,7 +3500,7 @@
       <w:pPr>
         <w:pStyle w:val="Heading2"/>
       </w:pPr>
-      <w:bookmarkStart w:id="11" w:name="_Toc40208324"/>
+      <w:bookmarkStart w:id="11" w:name="_Toc40281568"/>
       <w:r>
         <w:lastRenderedPageBreak/>
         <w:t>Router</w:t>
@@ -3578,7 +3584,7 @@
       <w:pPr>
         <w:pStyle w:val="Heading2"/>
       </w:pPr>
-      <w:bookmarkStart w:id="12" w:name="_Toc40208325"/>
+      <w:bookmarkStart w:id="12" w:name="_Toc40281569"/>
       <w:r>
         <w:t>Wiring</w:t>
       </w:r>
@@ -3606,7 +3612,7 @@
       <w:pPr>
         <w:pStyle w:val="Heading2"/>
       </w:pPr>
-      <w:bookmarkStart w:id="13" w:name="_Toc40208326"/>
+      <w:bookmarkStart w:id="13" w:name="_Toc40281570"/>
       <w:r>
         <w:t>Other Products</w:t>
       </w:r>
@@ -4154,7 +4160,7 @@
       <w:pPr>
         <w:pStyle w:val="Heading2"/>
       </w:pPr>
-      <w:bookmarkStart w:id="14" w:name="_Toc40208327"/>
+      <w:bookmarkStart w:id="14" w:name="_Toc40281571"/>
       <w:r>
         <w:t>Logical Deployment</w:t>
       </w:r>
@@ -4195,21 +4201,64 @@
       <w:pPr>
         <w:pStyle w:val="Heading2"/>
       </w:pPr>
-      <w:bookmarkStart w:id="15" w:name="_Toc40208328"/>
+      <w:bookmarkStart w:id="15" w:name="_Toc40281572"/>
       <w:r>
         <w:t>Physical Deployment</w:t>
       </w:r>
       <w:bookmarkEnd w:id="15"/>
+    </w:p>
+    <w:p>
+      <w:r>
+        <w:t xml:space="preserve">Now that the logical deployment of the building has been established and all the switches are deployed it is possible to start laying down the devices required in the building. Starting with the comms room it requires all 4 of the main level 3 switches as this is where the main core of the network is. These should all be connected via OM3 Fibre optic to ensure fast speeds and a more secure line, these can then be stored in our 42RU cabinet that is bought for the server room, and the UPS plugged in to create our comms room with full devices. Switches can then be placed in our 12RU mounted cabinets in the appropriate rooms and using cat 6a cable their appropriate star networks connected. These cabinets could be all centralised which would increase the amount of cabling but also decrease the amount of cables required. However, for this deployment the cabinets are deployed in each room. Once the devices in all the rooms are connected the core wiring must be laid down, this should make use of the risers where appropriate and holes drilled in the fake roof where the cable can come down into the labs. According to the floor plans the longest cable required for this is 78 – 85M approximately, this is perfectly within the reach of the Cat6a specification which can handle up to 100M. </w:t>
+      </w:r>
+    </w:p>
+    <w:p>
+      <w:r>
+        <w:t>These cables should be Shielded as they travel directly next to or close to building items such as the lifts that could cause electromagnetic interference. Once all the cabling is laid for the labs and switches it is time to consider access points, each lab should have an access point as this will alleviate pressure on the hallways and the labs WIFI connectivity this is especially relevant if the lab is being used for downloading as students may go on their phone when downloading a big file (for example Arch Linux)</w:t>
+      </w:r>
+      <w:r>
+        <w:t>. Using a rule of thumb of having an access point every 150 square feet and judging by the access points maximum range there are a total of 51 access points connected to two switches per floor in the network, this brings the throughput of the network down to about 94Mbits per second which achieves the goal of having at least 40Mbits per user and allows for a significant expansion as this network will be faster as that number assumes max load. These access points are all connected via 2 Ethernet cables and through the mesh network they create.</w:t>
+      </w:r>
+    </w:p>
+    <w:p>
+      <w:r>
+        <w:t xml:space="preserve">In terms of physical product delivery all of the devices will fit in the lifts provided so no product has to be lifted through the windows provided. </w:t>
+      </w:r>
+      <w:r>
+        <w:t xml:space="preserve">Finally, once all wired trunking can be added to the deployment covering any cables that may stick out. You can find the full deployment floor plans in appendix I and J however, they are difficult to read so supplied in appendix K there is a google drive link to the PDF versions of the floor plans. </w:t>
+      </w:r>
+    </w:p>
+    <w:p>
+      <w:r>
+        <w:t>This deployment is only theoretical so the number of devices connected should be the absolute minimum and several cable runs may not be possible as there may be reasons beyond knowledge that does not allow for drilling</w:t>
+      </w:r>
+      <w:r>
+        <w:t xml:space="preserve"> holes in certain walls (Electricity, Water etc). As a result, I suggest that these plans should be looked at by an architect and people who know a lot about the building, additionally precise measurements should be carried out to determine exactly how much cabling is required. </w:t>
+      </w:r>
     </w:p>
     <w:p>
       <w:pPr>
         <w:pStyle w:val="Heading2"/>
       </w:pPr>
-      <w:bookmarkStart w:id="16" w:name="_Toc40208329"/>
+      <w:bookmarkStart w:id="16" w:name="_Toc40281573"/>
       <w:r>
         <w:t>Cost Breakdown</w:t>
       </w:r>
       <w:bookmarkEnd w:id="16"/>
+    </w:p>
+    <w:p>
+      <w:r>
+        <w:t xml:space="preserve">As mentioned in the physical deployment a significant number of devices will be required to deploy this can be found in the table below but please note that these numbers could easily be wrong, and it is just an estimate based on the floor plans in appendix I J and K. The actual cost of this may be slower to £100,000 than £82,000 due to the knowledge of the building being limited. There may also be a demand for additional devices kept as spares such as the router or more UPS devices to keep online different systems, there may also be a demand to connect the rest of the building to the network which could easily be handled by the amount of spare speed generated from the network so this would certainly increase the costs. </w:t>
+      </w:r>
+      <w:r>
+        <w:t>Finally,</w:t>
+      </w:r>
+      <w:r>
+        <w:t xml:space="preserve"> there may be a demand for servers that could fit in the 42RU cabinet in the comms room </w:t>
+      </w:r>
+      <w:r>
+        <w:t xml:space="preserve">which would increase the price of deployment but also fit directly into the VLAN network as seen in appendix B. </w:t>
+      </w:r>
     </w:p>
     <w:tbl>
       <w:tblPr>
@@ -4233,6 +4282,7 @@
           </w:tcPr>
           <w:p>
             <w:r>
+              <w:lastRenderedPageBreak/>
               <w:t>Item</w:t>
             </w:r>
           </w:p>
@@ -4560,13 +4610,7 @@
           </w:tcPr>
           <w:p>
             <w:r>
-              <w:t xml:space="preserve">MTP To MTP </w:t>
-            </w:r>
-            <w:r>
-              <w:t>(</w:t>
-            </w:r>
-            <w:r>
-              <w:t>OM3) Fibre Trunk Cable (5M)</w:t>
+              <w:t>MTP To MTP (OM3) Fibre Trunk Cable (5M)</w:t>
             </w:r>
           </w:p>
         </w:tc>
@@ -4701,6 +4745,9 @@
             <w:pPr>
               <w:cnfStyle w:val="000000100000" w:firstRow="0" w:lastRow="0" w:firstColumn="0" w:lastColumn="0" w:oddVBand="0" w:evenVBand="0" w:oddHBand="1" w:evenHBand="0" w:firstRowFirstColumn="0" w:firstRowLastColumn="0" w:lastRowFirstColumn="0" w:lastRowLastColumn="0"/>
             </w:pPr>
+            <w:r>
+              <w:t>12</w:t>
+            </w:r>
           </w:p>
         </w:tc>
         <w:tc>
@@ -4711,6 +4758,9 @@
             <w:pPr>
               <w:cnfStyle w:val="000000100000" w:firstRow="0" w:lastRow="0" w:firstColumn="0" w:lastColumn="0" w:oddVBand="0" w:evenVBand="0" w:oddHBand="1" w:evenHBand="0" w:firstRowFirstColumn="0" w:firstRowLastColumn="0" w:lastRowFirstColumn="0" w:lastRowLastColumn="0"/>
             </w:pPr>
+            <w:r>
+              <w:t>£767.76</w:t>
+            </w:r>
           </w:p>
         </w:tc>
       </w:tr>
@@ -4734,6 +4784,9 @@
             <w:pPr>
               <w:cnfStyle w:val="000000000000" w:firstRow="0" w:lastRow="0" w:firstColumn="0" w:lastColumn="0" w:oddVBand="0" w:evenVBand="0" w:oddHBand="0" w:evenHBand="0" w:firstRowFirstColumn="0" w:firstRowLastColumn="0" w:lastRowFirstColumn="0" w:lastRowLastColumn="0"/>
             </w:pPr>
+            <w:r>
+              <w:t>36</w:t>
+            </w:r>
           </w:p>
         </w:tc>
         <w:tc>
@@ -4744,6 +4797,9 @@
             <w:pPr>
               <w:cnfStyle w:val="000000000000" w:firstRow="0" w:lastRow="0" w:firstColumn="0" w:lastColumn="0" w:oddVBand="0" w:evenVBand="0" w:oddHBand="0" w:evenHBand="0" w:firstRowFirstColumn="0" w:firstRowLastColumn="0" w:lastRowFirstColumn="0" w:lastRowLastColumn="0"/>
             </w:pPr>
+            <w:r>
+              <w:t>£3419.64</w:t>
+            </w:r>
           </w:p>
         </w:tc>
       </w:tr>
@@ -4857,6 +4913,9 @@
             <w:pPr>
               <w:cnfStyle w:val="000000100000" w:firstRow="0" w:lastRow="0" w:firstColumn="0" w:lastColumn="0" w:oddVBand="0" w:evenVBand="0" w:oddHBand="1" w:evenHBand="0" w:firstRowFirstColumn="0" w:firstRowLastColumn="0" w:lastRowFirstColumn="0" w:lastRowLastColumn="0"/>
             </w:pPr>
+            <w:r>
+              <w:t>221</w:t>
+            </w:r>
           </w:p>
         </w:tc>
         <w:tc>
@@ -4867,6 +4926,9 @@
             <w:pPr>
               <w:cnfStyle w:val="000000100000" w:firstRow="0" w:lastRow="0" w:firstColumn="0" w:lastColumn="0" w:oddVBand="0" w:evenVBand="0" w:oddHBand="1" w:evenHBand="0" w:firstRowFirstColumn="0" w:firstRowLastColumn="0" w:lastRowFirstColumn="0" w:lastRowLastColumn="0"/>
             </w:pPr>
+            <w:r>
+              <w:t>£523.77</w:t>
+            </w:r>
           </w:p>
         </w:tc>
       </w:tr>
@@ -4893,6 +4955,9 @@
             <w:pPr>
               <w:cnfStyle w:val="000000000000" w:firstRow="0" w:lastRow="0" w:firstColumn="0" w:lastColumn="0" w:oddVBand="0" w:evenVBand="0" w:oddHBand="0" w:evenHBand="0" w:firstRowFirstColumn="0" w:firstRowLastColumn="0" w:lastRowFirstColumn="0" w:lastRowLastColumn="0"/>
             </w:pPr>
+            <w:r>
+              <w:t>7</w:t>
+            </w:r>
           </w:p>
         </w:tc>
         <w:tc>
@@ -4903,6 +4968,9 @@
             <w:pPr>
               <w:cnfStyle w:val="000000000000" w:firstRow="0" w:lastRow="0" w:firstColumn="0" w:lastColumn="0" w:oddVBand="0" w:evenVBand="0" w:oddHBand="0" w:evenHBand="0" w:firstRowFirstColumn="0" w:firstRowLastColumn="0" w:lastRowFirstColumn="0" w:lastRowLastColumn="0"/>
             </w:pPr>
+            <w:r>
+              <w:t>£9.27</w:t>
+            </w:r>
           </w:p>
         </w:tc>
       </w:tr>
@@ -4929,6 +4997,9 @@
             <w:pPr>
               <w:cnfStyle w:val="000000100000" w:firstRow="0" w:lastRow="0" w:firstColumn="0" w:lastColumn="0" w:oddVBand="0" w:evenVBand="0" w:oddHBand="1" w:evenHBand="0" w:firstRowFirstColumn="0" w:firstRowLastColumn="0" w:lastRowFirstColumn="0" w:lastRowLastColumn="0"/>
             </w:pPr>
+            <w:r>
+              <w:t>1</w:t>
+            </w:r>
           </w:p>
         </w:tc>
         <w:tc>
@@ -4939,6 +5010,9 @@
             <w:pPr>
               <w:cnfStyle w:val="000000100000" w:firstRow="0" w:lastRow="0" w:firstColumn="0" w:lastColumn="0" w:oddVBand="0" w:evenVBand="0" w:oddHBand="1" w:evenHBand="0" w:firstRowFirstColumn="0" w:firstRowLastColumn="0" w:lastRowFirstColumn="0" w:lastRowLastColumn="0"/>
             </w:pPr>
+            <w:r>
+              <w:t>£1.29</w:t>
+            </w:r>
           </w:p>
         </w:tc>
       </w:tr>
@@ -4971,16 +5045,24 @@
             <w:pPr>
               <w:cnfStyle w:val="000000000000" w:firstRow="0" w:lastRow="0" w:firstColumn="0" w:lastColumn="0" w:oddVBand="0" w:evenVBand="0" w:oddHBand="0" w:evenHBand="0" w:firstRowFirstColumn="0" w:firstRowLastColumn="0" w:lastRowFirstColumn="0" w:lastRowLastColumn="0"/>
             </w:pPr>
+            <w:r>
+              <w:t>£82,817.31</w:t>
+            </w:r>
           </w:p>
         </w:tc>
       </w:tr>
     </w:tbl>
     <w:p/>
     <w:p>
+      <w:r>
+        <w:t xml:space="preserve">As mentioned in the deployment section as a whole there was a desire to go with Unifi devices however this could lock us in their eco system specifically for the access points, unifies access points are all managed in their software which means if a third party access point was bought for our network it may have struggles syncing up with the other access points, however due to the convenience and great price of these access points it seems like a great system to go with. The rest of the network is not locked to any company as the entire core and distribution layers use separate vendors. There is a slight worry around warranty with all of the devices as unify only offer 1 year and others also only offer limited warranty. It may be beneficial to look into higher warranty devices but if these devices are kept safe and checked regularly they should be fine. </w:t>
+      </w:r>
+    </w:p>
+    <w:p>
       <w:pPr>
         <w:pStyle w:val="Heading1"/>
       </w:pPr>
-      <w:bookmarkStart w:id="17" w:name="_Toc40208330"/>
+      <w:bookmarkStart w:id="17" w:name="_Toc40281574"/>
       <w:r>
         <w:t>Conclusion</w:t>
       </w:r>
@@ -4988,10 +5070,28 @@
     </w:p>
     <w:p>
       <w:r>
+        <w:t xml:space="preserve">In conclusion the selected network design will allow for all requirements laid down in the problem context, including throughput, WIFI connectivity, segmented network and Physical connectivity. This design has accounted for future proofing of the network by allowing enough throughput per device at maximum load, this allows the rest of the building to be connected to the network without hassle. VLANs have been carefully planned and edited to ensure security and upgradability with a server plan in mind when the departments want their own servers to host departmental resources. All available physical obstructions in the building have been carefully planned out and solutions found. </w:t>
+      </w:r>
+    </w:p>
+    <w:p>
+      <w:r>
+        <w:t xml:space="preserve">Finally, </w:t>
+      </w:r>
+      <w:r>
+        <w:t xml:space="preserve">a quick point about security. Most companies that handle a lot of data have what’s called a Security Operations Centre (SOC) this is where they manage and detect any foul play on the network. There are devices sold by companies like unify (the dream machine) which installs an Intruder protection system (IDS) onto the network, and other software such as Security Information and Event Management (SIEM) which allows a network admin to take deeper looks into the traffic going in and out of the network. If the university does not </w:t>
+      </w:r>
+      <w:r>
+        <w:lastRenderedPageBreak/>
+        <w:t xml:space="preserve">have one of these rooms I highly suggest it considering that universities are often considered to have weak security. </w:t>
+      </w:r>
+    </w:p>
+    <w:p>
+      <w:r>
         <w:br w:type="page"/>
       </w:r>
     </w:p>
-    <w:bookmarkStart w:id="18" w:name="_Toc40208331" w:displacedByCustomXml="next"/>
+    <w:p/>
+    <w:bookmarkStart w:id="18" w:name="_Toc40281575" w:displacedByCustomXml="next"/>
     <w:sdt>
       <w:sdtPr>
         <w:rPr>
@@ -5346,7 +5446,7 @@
       <w:pPr>
         <w:pStyle w:val="Heading1"/>
       </w:pPr>
-      <w:bookmarkStart w:id="19" w:name="_Toc40208332"/>
+      <w:bookmarkStart w:id="19" w:name="_Toc40281576"/>
       <w:r>
         <w:lastRenderedPageBreak/>
         <w:t>Appendix A – Layered Network Diagram</w:t>
@@ -5443,7 +5543,7 @@
       <w:pPr>
         <w:pStyle w:val="Heading1"/>
       </w:pPr>
-      <w:bookmarkStart w:id="20" w:name="_Toc40208333"/>
+      <w:bookmarkStart w:id="20" w:name="_Toc40281577"/>
       <w:r>
         <w:lastRenderedPageBreak/>
         <w:t>Appendix B – Layered Network Diagram (Using Server VLANs)</w:t>
@@ -5561,7 +5661,7 @@
       <w:pPr>
         <w:pStyle w:val="Heading1"/>
       </w:pPr>
-      <w:bookmarkStart w:id="21" w:name="_Toc40208334"/>
+      <w:bookmarkStart w:id="21" w:name="_Toc40281578"/>
       <w:r>
         <w:rPr>
           <w:noProof/>
@@ -5658,7 +5758,7 @@
       <w:pPr>
         <w:pStyle w:val="Heading1"/>
       </w:pPr>
-      <w:bookmarkStart w:id="22" w:name="_Toc40208335"/>
+      <w:bookmarkStart w:id="22" w:name="_Toc40281579"/>
       <w:r>
         <w:rPr>
           <w:noProof/>
@@ -5752,7 +5852,7 @@
       <w:pPr>
         <w:pStyle w:val="Heading1"/>
       </w:pPr>
-      <w:bookmarkStart w:id="23" w:name="_Toc40208336"/>
+      <w:bookmarkStart w:id="23" w:name="_Toc40281580"/>
       <w:r>
         <w:lastRenderedPageBreak/>
         <w:t>Appendix E – Building PCs</w:t>
@@ -5763,7 +5863,7 @@
       <w:pPr>
         <w:pStyle w:val="Heading2"/>
       </w:pPr>
-      <w:bookmarkStart w:id="24" w:name="_Toc40208337"/>
+      <w:bookmarkStart w:id="24" w:name="_Toc40281581"/>
       <w:r>
         <w:t>Second Floor</w:t>
       </w:r>
@@ -7253,7 +7353,7 @@
       <w:pPr>
         <w:pStyle w:val="Heading2"/>
       </w:pPr>
-      <w:bookmarkStart w:id="25" w:name="_Toc40208338"/>
+      <w:bookmarkStart w:id="25" w:name="_Toc40281582"/>
       <w:r>
         <w:t>Third Floor</w:t>
       </w:r>
@@ -8885,7 +8985,7 @@
       <w:pPr>
         <w:pStyle w:val="Heading1"/>
       </w:pPr>
-      <w:bookmarkStart w:id="26" w:name="_Toc40208339"/>
+      <w:bookmarkStart w:id="26" w:name="_Toc40281583"/>
       <w:r>
         <w:t>Appendix F – Links to chosen Devices</w:t>
       </w:r>
@@ -9085,7 +9185,7 @@
       <w:pPr>
         <w:pStyle w:val="Heading1"/>
       </w:pPr>
-      <w:bookmarkStart w:id="27" w:name="_Toc40208340"/>
+      <w:bookmarkStart w:id="27" w:name="_Toc40281584"/>
       <w:r>
         <w:t>Appendix G – Product spreadsheets</w:t>
       </w:r>
@@ -9309,7 +9409,7 @@
       <w:pPr>
         <w:pStyle w:val="Heading1"/>
       </w:pPr>
-      <w:bookmarkStart w:id="28" w:name="_Toc40208341"/>
+      <w:bookmarkStart w:id="28" w:name="_Toc40281585"/>
       <w:r>
         <w:t>Appendix H – Logical Deployment Diagram (Zooming into this diagram is required)</w:t>
       </w:r>
@@ -9334,6 +9434,8 @@
           <w:docGrid w:linePitch="360"/>
         </w:sectPr>
       </w:pPr>
+      <w:bookmarkStart w:id="29" w:name="_GoBack"/>
+      <w:bookmarkEnd w:id="29"/>
     </w:p>
     <w:p>
       <w:r>
@@ -9395,7 +9497,7 @@
       <w:pPr>
         <w:pStyle w:val="Heading1"/>
       </w:pPr>
-      <w:bookmarkStart w:id="29" w:name="_Toc40208342"/>
+      <w:bookmarkStart w:id="30" w:name="_Toc40281586"/>
       <w:r>
         <w:rPr>
           <w:noProof/>
@@ -9475,8 +9577,6 @@
       <w:r>
         <w:t>Appendix I – Second Floor Plan</w:t>
       </w:r>
-      <w:bookmarkStart w:id="30" w:name="_GoBack"/>
-      <w:bookmarkEnd w:id="29"/>
       <w:bookmarkEnd w:id="30"/>
     </w:p>
     <w:p/>
@@ -9503,7 +9603,7 @@
       <w:pPr>
         <w:pStyle w:val="Heading1"/>
       </w:pPr>
-      <w:bookmarkStart w:id="31" w:name="_Toc40208343"/>
+      <w:bookmarkStart w:id="31" w:name="_Toc40281587"/>
       <w:r>
         <w:rPr>
           <w:noProof/>
@@ -9609,7 +9709,7 @@
       <w:pPr>
         <w:pStyle w:val="Heading1"/>
       </w:pPr>
-      <w:bookmarkStart w:id="32" w:name="_Toc40208344"/>
+      <w:bookmarkStart w:id="32" w:name="_Toc40281588"/>
       <w:r>
         <w:lastRenderedPageBreak/>
         <w:t>Appendix K – Google Drive Link</w:t>
@@ -10558,21 +10658,21 @@
     <w:charset w:val="00"/>
     <w:family w:val="swiss"/>
     <w:pitch w:val="variable"/>
-    <w:sig w:usb0="E0002AFF" w:usb1="4000ACFF" w:usb2="00000001" w:usb3="00000000" w:csb0="000001FF" w:csb1="00000000"/>
+    <w:sig w:usb0="E4002EFF" w:usb1="C000247B" w:usb2="00000009" w:usb3="00000000" w:csb0="000001FF" w:csb1="00000000"/>
   </w:font>
   <w:font w:name="Times New Roman">
     <w:panose1 w:val="02020603050405020304"/>
     <w:charset w:val="00"/>
     <w:family w:val="roman"/>
     <w:pitch w:val="variable"/>
-    <w:sig w:usb0="E0002AFF" w:usb1="C0007843" w:usb2="00000009" w:usb3="00000000" w:csb0="000001FF" w:csb1="00000000"/>
+    <w:sig w:usb0="E0002EFF" w:usb1="C000785B" w:usb2="00000009" w:usb3="00000000" w:csb0="000001FF" w:csb1="00000000"/>
   </w:font>
   <w:font w:name="Calibri Light">
     <w:panose1 w:val="020F0302020204030204"/>
     <w:charset w:val="00"/>
     <w:family w:val="swiss"/>
     <w:pitch w:val="variable"/>
-    <w:sig w:usb0="A0002AEF" w:usb1="4000207B" w:usb2="00000000" w:usb3="00000000" w:csb0="000001FF" w:csb1="00000000"/>
+    <w:sig w:usb0="E4002EFF" w:usb1="C000247B" w:usb2="00000009" w:usb3="00000000" w:csb0="000001FF" w:csb1="00000000"/>
   </w:font>
 </w:fonts>
 </file>
@@ -10595,9 +10695,11 @@
     <w:rsidRoot w:val="00C45741"/>
     <w:rsid w:val="0040345F"/>
     <w:rsid w:val="00880129"/>
+    <w:rsid w:val="00B56D7A"/>
     <w:rsid w:val="00C45741"/>
     <w:rsid w:val="00E85E61"/>
     <w:rsid w:val="00EA7627"/>
+    <w:rsid w:val="00F731B5"/>
   </w:rsids>
   <m:mathPr>
     <m:mathFont m:val="Cambria Math"/>
@@ -11550,7 +11652,7 @@
 </file>
 
 <file path=customXml/itemProps1.xml><?xml version="1.0" encoding="utf-8"?>
-<ds:datastoreItem xmlns:ds="http://schemas.openxmlformats.org/officeDocument/2006/customXml" ds:itemID="{F2BACA53-FABB-478E-B8EF-D95C97A74A16}">
+<ds:datastoreItem xmlns:ds="http://schemas.openxmlformats.org/officeDocument/2006/customXml" ds:itemID="{6F8C7A68-6861-47FD-8477-2E738A8FACD5}">
   <ds:schemaRefs>
     <ds:schemaRef ds:uri="http://schemas.openxmlformats.org/officeDocument/2006/bibliography"/>
   </ds:schemaRefs>

</xml_diff>